<commit_message>
sap 4 5 done
</commit_message>
<xml_diff>
--- a/Задание к этапу исследование.docx
+++ b/Задание к этапу исследование.docx
@@ -1161,47 +1161,7 @@
           <w:szCs w:val="28"/>
           <w:lang w:eastAsia="ru-RU"/>
         </w:rPr>
-        <w:t>Текущий сайт</w:t>
-      </w:r>
-      <w:r>
-        <w:rPr>
-          <w:rFonts w:ascii="Times New Roman" w:eastAsia="Times New Roman" w:hAnsi="Times New Roman" w:cs="Times New Roman"/>
-          <w:color w:val="333333"/>
-          <w:sz w:val="28"/>
-          <w:szCs w:val="28"/>
-          <w:lang w:eastAsia="ru-RU"/>
-        </w:rPr>
-        <w:t xml:space="preserve"> плохо </w:t>
-      </w:r>
-      <w:r>
-        <w:rPr>
-          <w:rFonts w:ascii="Times New Roman" w:eastAsia="Times New Roman" w:hAnsi="Times New Roman" w:cs="Times New Roman"/>
-          <w:color w:val="333333"/>
-          <w:sz w:val="28"/>
-          <w:szCs w:val="28"/>
-          <w:lang w:eastAsia="ru-RU"/>
-        </w:rPr>
-        <w:t>поддержива</w:t>
-      </w:r>
-      <w:r>
-        <w:rPr>
-          <w:rFonts w:ascii="Times New Roman" w:eastAsia="Times New Roman" w:hAnsi="Times New Roman" w:cs="Times New Roman"/>
-          <w:color w:val="333333"/>
-          <w:sz w:val="28"/>
-          <w:szCs w:val="28"/>
-          <w:lang w:eastAsia="ru-RU"/>
-        </w:rPr>
-        <w:t>ет</w:t>
-      </w:r>
-      <w:r>
-        <w:rPr>
-          <w:rFonts w:ascii="Times New Roman" w:eastAsia="Times New Roman" w:hAnsi="Times New Roman" w:cs="Times New Roman"/>
-          <w:color w:val="333333"/>
-          <w:sz w:val="28"/>
-          <w:szCs w:val="28"/>
-          <w:lang w:eastAsia="ru-RU"/>
-        </w:rPr>
-        <w:t xml:space="preserve"> адаптивный дизайн, что затрудняет использование на смартфонах и планшетах.</w:t>
+        <w:t>Текущий сайт плохо поддерживает адаптивный дизайн, что затрудняет использование на смартфонах и планшетах.</w:t>
       </w:r>
     </w:p>
     <w:sectPr>
@@ -2135,6 +2095,7 @@
   <w:style w:type="character" w:default="1" w:styleId="a0">
     <w:name w:val="Default Paragraph Font"/>
     <w:uiPriority w:val="1"/>
+    <w:semiHidden/>
     <w:unhideWhenUsed/>
   </w:style>
   <w:style w:type="table" w:default="1" w:styleId="a1">

</xml_diff>